<commit_message>
Add springboard version of NDA
</commit_message>
<xml_diff>
--- a/files/waypoint-nda-1.0.0.docx
+++ b/files/waypoint-nda-1.0.0.docx
@@ -442,7 +442,7 @@
     <w:p>
       <w:pPr>
         <w:pStyle w:val="Normal"/>
-        <w:keepNext/>
+        <w:keepNext w:val="true"/>
         <w:widowControl/>
         <w:suppressAutoHyphens w:val="true"/>
         <w:bidi w:val="0"/>
@@ -679,7 +679,7 @@
     <w:p>
       <w:pPr>
         <w:pStyle w:val="Normal"/>
-        <w:keepNext/>
+        <w:keepNext w:val="true"/>
         <w:widowControl/>
         <w:suppressAutoHyphens w:val="true"/>
         <w:bidi w:val="0"/>
@@ -820,7 +820,7 @@
     <w:p>
       <w:pPr>
         <w:pStyle w:val="Normal"/>
-        <w:keepNext/>
+        <w:keepNext w:val="true"/>
         <w:widowControl/>
         <w:suppressAutoHyphens w:val="true"/>
         <w:bidi w:val="0"/>
@@ -1407,7 +1407,7 @@
     <w:p>
       <w:pPr>
         <w:pStyle w:val="Normal"/>
-        <w:keepNext/>
+        <w:keepNext w:val="true"/>
         <w:widowControl/>
         <w:suppressAutoHyphens w:val="true"/>
         <w:bidi w:val="0"/>
@@ -1610,7 +1610,7 @@
     <w:p>
       <w:pPr>
         <w:pStyle w:val="Normal"/>
-        <w:keepNext/>
+        <w:keepNext w:val="true"/>
         <w:widowControl/>
         <w:suppressAutoHyphens w:val="true"/>
         <w:bidi w:val="0"/>
@@ -1702,7 +1702,7 @@
     <w:p>
       <w:pPr>
         <w:pStyle w:val="Normal"/>
-        <w:keepNext/>
+        <w:keepNext w:val="true"/>
         <w:widowControl/>
         <w:suppressAutoHyphens w:val="true"/>
         <w:bidi w:val="0"/>
@@ -1998,7 +1998,7 @@
     <w:p>
       <w:pPr>
         <w:pStyle w:val="Normal"/>
-        <w:keepNext/>
+        <w:keepNext w:val="true"/>
         <w:widowControl/>
         <w:suppressAutoHyphens w:val="true"/>
         <w:bidi w:val="0"/>
@@ -2258,7 +2258,7 @@
     <w:p>
       <w:pPr>
         <w:pStyle w:val="Normal"/>
-        <w:keepNext/>
+        <w:keepNext w:val="true"/>
         <w:widowControl/>
         <w:suppressAutoHyphens w:val="true"/>
         <w:bidi w:val="0"/>
@@ -2456,7 +2456,7 @@
     <w:p>
       <w:pPr>
         <w:pStyle w:val="Normal"/>
-        <w:keepNext/>
+        <w:keepNext w:val="true"/>
         <w:widowControl/>
         <w:suppressAutoHyphens w:val="true"/>
         <w:bidi w:val="0"/>
@@ -2914,7 +2914,7 @@
     <w:p>
       <w:pPr>
         <w:pStyle w:val="Normal"/>
-        <w:keepNext/>
+        <w:keepNext w:val="true"/>
         <w:widowControl/>
         <w:suppressAutoHyphens w:val="true"/>
         <w:bidi w:val="0"/>
@@ -2967,9 +2967,10 @@
     <w:p>
       <w:pPr>
         <w:pStyle w:val="Normal"/>
-        <w:keepNext/>
+        <w:keepNext w:val="true"/>
         <w:widowControl/>
         <w:tabs>
+          <w:tab w:val="clear" w:pos="720"/>
           <w:tab w:val="left" w:pos="17280" w:leader="none"/>
           <w:tab w:val="left" w:pos="21600" w:leader="none"/>
         </w:tabs>
@@ -2992,6 +2993,7 @@
         <w:pStyle w:val="Normal"/>
         <w:widowControl/>
         <w:tabs>
+          <w:tab w:val="clear" w:pos="720"/>
           <w:tab w:val="left" w:pos="17280" w:leader="none"/>
         </w:tabs>
         <w:suppressAutoHyphens w:val="true"/>
@@ -3013,6 +3015,7 @@
         <w:pStyle w:val="Normal"/>
         <w:widowControl/>
         <w:tabs>
+          <w:tab w:val="clear" w:pos="720"/>
           <w:tab w:val="left" w:pos="2130" w:leader="none"/>
         </w:tabs>
         <w:suppressAutoHyphens w:val="true"/>
@@ -3031,6 +3034,7 @@
         <w:pStyle w:val="Normal"/>
         <w:widowControl/>
         <w:tabs>
+          <w:tab w:val="clear" w:pos="720"/>
           <w:tab w:val="left" w:pos="5730" w:leader="none"/>
         </w:tabs>
         <w:suppressAutoHyphens w:val="true"/>
@@ -3049,9 +3053,10 @@
     <w:p>
       <w:pPr>
         <w:pStyle w:val="Normal"/>
-        <w:keepNext/>
+        <w:keepNext w:val="true"/>
         <w:widowControl/>
         <w:tabs>
+          <w:tab w:val="clear" w:pos="720"/>
           <w:tab w:val="left" w:pos="5730" w:leader="none"/>
         </w:tabs>
         <w:suppressAutoHyphens w:val="true"/>
@@ -3070,9 +3075,10 @@
     <w:p>
       <w:pPr>
         <w:pStyle w:val="Normal"/>
-        <w:keepNext/>
+        <w:keepNext w:val="true"/>
         <w:widowControl/>
         <w:tabs>
+          <w:tab w:val="clear" w:pos="720"/>
           <w:tab w:val="left" w:pos="17280" w:leader="none"/>
         </w:tabs>
         <w:suppressAutoHyphens w:val="true"/>
@@ -3092,9 +3098,10 @@
     <w:p>
       <w:pPr>
         <w:pStyle w:val="Normal"/>
-        <w:keepNext/>
+        <w:keepNext w:val="true"/>
         <w:widowControl/>
         <w:tabs>
+          <w:tab w:val="clear" w:pos="720"/>
           <w:tab w:val="left" w:pos="5730" w:leader="none"/>
         </w:tabs>
         <w:suppressAutoHyphens w:val="true"/>
@@ -3114,9 +3121,10 @@
     <w:p>
       <w:pPr>
         <w:pStyle w:val="Normal"/>
-        <w:keepNext/>
+        <w:keepNext w:val="true"/>
         <w:widowControl/>
         <w:tabs>
+          <w:tab w:val="clear" w:pos="720"/>
           <w:tab w:val="left" w:pos="5730" w:leader="none"/>
         </w:tabs>
         <w:suppressAutoHyphens w:val="true"/>
@@ -3137,6 +3145,7 @@
         <w:pStyle w:val="Normal"/>
         <w:widowControl/>
         <w:tabs>
+          <w:tab w:val="clear" w:pos="720"/>
           <w:tab w:val="left" w:pos="2130" w:leader="none"/>
         </w:tabs>
         <w:suppressAutoHyphens w:val="true"/>
@@ -3174,9 +3183,10 @@
     <w:p>
       <w:pPr>
         <w:pStyle w:val="Normal"/>
-        <w:keepNext/>
+        <w:keepNext w:val="true"/>
         <w:widowControl/>
         <w:tabs>
+          <w:tab w:val="clear" w:pos="720"/>
           <w:tab w:val="left" w:pos="17280" w:leader="none"/>
           <w:tab w:val="left" w:pos="21600" w:leader="none"/>
         </w:tabs>
@@ -3199,6 +3209,7 @@
         <w:pStyle w:val="Normal"/>
         <w:widowControl/>
         <w:tabs>
+          <w:tab w:val="clear" w:pos="720"/>
           <w:tab w:val="left" w:pos="17280" w:leader="none"/>
         </w:tabs>
         <w:suppressAutoHyphens w:val="true"/>
@@ -3220,6 +3231,7 @@
         <w:pStyle w:val="Normal"/>
         <w:widowControl/>
         <w:tabs>
+          <w:tab w:val="clear" w:pos="720"/>
           <w:tab w:val="left" w:pos="20160" w:leader="none"/>
         </w:tabs>
         <w:suppressAutoHyphens w:val="true"/>
@@ -3256,7 +3268,7 @@
     <w:p>
       <w:pPr>
         <w:pStyle w:val="Normal"/>
-        <w:keepNext/>
+        <w:keepNext w:val="true"/>
         <w:widowControl/>
         <w:suppressAutoHyphens w:val="true"/>
         <w:bidi w:val="0"/>
@@ -3274,9 +3286,10 @@
     <w:p>
       <w:pPr>
         <w:pStyle w:val="Normal"/>
-        <w:keepNext/>
+        <w:keepNext w:val="true"/>
         <w:widowControl/>
         <w:tabs>
+          <w:tab w:val="clear" w:pos="720"/>
           <w:tab w:val="left" w:pos="17280" w:leader="none"/>
         </w:tabs>
         <w:suppressAutoHyphens w:val="true"/>
@@ -3301,9 +3314,10 @@
     <w:p>
       <w:pPr>
         <w:pStyle w:val="Normal"/>
-        <w:keepNext/>
+        <w:keepNext w:val="true"/>
         <w:widowControl/>
         <w:tabs>
+          <w:tab w:val="clear" w:pos="720"/>
           <w:tab w:val="left" w:pos="5745" w:leader="none"/>
         </w:tabs>
         <w:suppressAutoHyphens w:val="true"/>
@@ -3322,9 +3336,10 @@
     <w:p>
       <w:pPr>
         <w:pStyle w:val="Normal"/>
-        <w:keepNext/>
+        <w:keepNext w:val="true"/>
         <w:widowControl/>
         <w:tabs>
+          <w:tab w:val="clear" w:pos="720"/>
           <w:tab w:val="left" w:pos="5760" w:leader="none"/>
         </w:tabs>
         <w:suppressAutoHyphens w:val="true"/>
@@ -3372,6 +3387,7 @@
       <w:rPr>
         <w:rFonts w:ascii="Times New Roman" w:hAnsi="Times New Roman" w:eastAsia="Liberation Serif"/>
         <w:color w:val="00000A"/>
+        <w:kern w:val="2"/>
         <w:sz w:val="20"/>
         <w:lang w:val="en-US" w:eastAsia="ar-SA"/>
       </w:rPr>
@@ -3380,6 +3396,7 @@
       <w:rPr>
         <w:rFonts w:eastAsia="Liberation Serif"/>
         <w:color w:val="00000A"/>
+        <w:kern w:val="2"/>
         <w:sz w:val="20"/>
         <w:lang w:val="en-US" w:eastAsia="ar-SA"/>
       </w:rPr>
@@ -3396,6 +3413,7 @@
     <w:rPrDefault>
       <w:rPr>
         <w:rFonts w:ascii="Liberation Serif" w:hAnsi="Liberation Serif" w:eastAsia="Noto Sans CJK SC Regular" w:cs="FreeSans"/>
+        <w:kern w:val="2"/>
         <w:szCs w:val="24"/>
         <w:lang w:val="en-US" w:eastAsia="zh-CN" w:bidi="hi-IN"/>
       </w:rPr>
@@ -3420,6 +3438,7 @@
     <w:rPr>
       <w:rFonts w:ascii="Times New Roman" w:hAnsi="Times New Roman" w:eastAsia="Liberation Serif" w:cs="Liberation Serif"/>
       <w:color w:val="00000A"/>
+      <w:kern w:val="2"/>
       <w:sz w:val="24"/>
       <w:szCs w:val="24"/>
       <w:lang w:val="en-US" w:eastAsia="hi-IN" w:bidi="hi-IN"/>
@@ -3462,7 +3481,7 @@
     <w:next w:val="TextBody"/>
     <w:qFormat/>
     <w:pPr>
-      <w:keepNext/>
+      <w:keepNext w:val="true"/>
       <w:widowControl/>
       <w:suppressAutoHyphens w:val="true"/>
       <w:bidi w:val="0"/>
@@ -3472,6 +3491,7 @@
     <w:rPr>
       <w:rFonts w:ascii="Liberation Sans" w:hAnsi="Liberation Sans" w:eastAsia="Liberation Serif"/>
       <w:color w:val="00000A"/>
+      <w:kern w:val="2"/>
       <w:sz w:val="28"/>
       <w:lang w:val="en-US" w:eastAsia="ar-SA"/>
     </w:rPr>
@@ -3489,6 +3509,7 @@
     <w:rPr>
       <w:rFonts w:ascii="Times New Roman" w:hAnsi="Times New Roman" w:eastAsia="Liberation Serif"/>
       <w:color w:val="00000A"/>
+      <w:kern w:val="2"/>
       <w:sz w:val="24"/>
       <w:lang w:val="en-US" w:eastAsia="ar-SA"/>
     </w:rPr>
@@ -3506,6 +3527,7 @@
     <w:rPr>
       <w:rFonts w:ascii="Times New Roman" w:hAnsi="Times New Roman" w:eastAsia="Liberation Serif"/>
       <w:color w:val="00000A"/>
+      <w:kern w:val="2"/>
       <w:sz w:val="24"/>
       <w:lang w:val="en-US" w:eastAsia="ar-SA"/>
     </w:rPr>
@@ -3525,6 +3547,7 @@
       <w:rFonts w:ascii="Times New Roman" w:hAnsi="Times New Roman" w:eastAsia="Liberation Serif"/>
       <w:i/>
       <w:color w:val="00000A"/>
+      <w:kern w:val="2"/>
       <w:sz w:val="24"/>
       <w:lang w:val="en-US" w:eastAsia="ar-SA"/>
     </w:rPr>
@@ -3543,6 +3566,7 @@
     <w:rPr>
       <w:rFonts w:ascii="Times New Roman" w:hAnsi="Times New Roman" w:eastAsia="Liberation Serif"/>
       <w:color w:val="00000A"/>
+      <w:kern w:val="2"/>
       <w:sz w:val="24"/>
       <w:lang w:val="en-US" w:eastAsia="ar-SA"/>
     </w:rPr>
@@ -3553,6 +3577,7 @@
     <w:pPr>
       <w:widowControl/>
       <w:tabs>
+        <w:tab w:val="clear" w:pos="720"/>
         <w:tab w:val="center" w:pos="4680" w:leader="none"/>
         <w:tab w:val="right" w:pos="9360" w:leader="none"/>
       </w:tabs>
@@ -3564,6 +3589,7 @@
     <w:rPr>
       <w:rFonts w:ascii="Times New Roman" w:hAnsi="Times New Roman" w:eastAsia="Liberation Serif"/>
       <w:color w:val="00000A"/>
+      <w:kern w:val="2"/>
       <w:sz w:val="24"/>
       <w:lang w:val="en-US" w:eastAsia="ar-SA"/>
     </w:rPr>
@@ -3574,6 +3600,7 @@
     <w:pPr>
       <w:widowControl/>
       <w:tabs>
+        <w:tab w:val="clear" w:pos="720"/>
         <w:tab w:val="center" w:pos="4680" w:leader="none"/>
         <w:tab w:val="right" w:pos="9360" w:leader="none"/>
       </w:tabs>
@@ -3585,6 +3612,7 @@
     <w:rPr>
       <w:rFonts w:ascii="Times New Roman" w:hAnsi="Times New Roman" w:eastAsia="Liberation Serif"/>
       <w:color w:val="00000A"/>
+      <w:kern w:val="2"/>
       <w:sz w:val="24"/>
       <w:lang w:val="en-US" w:eastAsia="ar-SA"/>
     </w:rPr>
@@ -3603,6 +3631,7 @@
     <w:rPr>
       <w:rFonts w:ascii="Times New Roman" w:hAnsi="Times New Roman" w:eastAsia="Liberation Serif"/>
       <w:color w:val="00000A"/>
+      <w:kern w:val="2"/>
       <w:sz w:val="24"/>
       <w:lang w:val="en-US" w:eastAsia="hi-IN"/>
     </w:rPr>

</xml_diff>